<commit_message>
added user manual button and web page load
</commit_message>
<xml_diff>
--- a/NDPTfinalProject/ChoreScore User Manual.docx
+++ b/NDPTfinalProject/ChoreScore User Manual.docx
@@ -6,26 +6,47 @@
       <w:pPr>
         <w:pStyle w:val="Title"/>
         <w:jc w:val="center"/>
+        <w:rPr>
+          <w:sz w:val="40"/>
+          <w:szCs w:val="40"/>
+        </w:rPr>
       </w:pPr>
       <w:proofErr w:type="spellStart"/>
       <w:r>
+        <w:rPr>
+          <w:sz w:val="40"/>
+          <w:szCs w:val="40"/>
+        </w:rPr>
         <w:t>ChoreScore</w:t>
       </w:r>
       <w:proofErr w:type="spellEnd"/>
       <w:r>
+        <w:rPr>
+          <w:sz w:val="40"/>
+          <w:szCs w:val="40"/>
+        </w:rPr>
         <w:t xml:space="preserve"> User Manual</w:t>
       </w:r>
     </w:p>
     <w:p>
       <w:pPr>
         <w:jc w:val="center"/>
+        <w:rPr>
+          <w:rFonts w:ascii="Times New Roman" w:hAnsi="Times New Roman" w:cs="Times New Roman"/>
+          <w:sz w:val="24"/>
+          <w:szCs w:val="24"/>
+        </w:rPr>
+      </w:pPr>
+      <w:r>
         <w:rPr>
           <w:rFonts w:ascii="Times New Roman" w:hAnsi="Times New Roman" w:cs="Times New Roman"/>
           <w:b/>
           <w:sz w:val="24"/>
           <w:szCs w:val="24"/>
         </w:rPr>
-      </w:pPr>
+        <w:t xml:space="preserve">This manual describes how to navigate and utilize the </w:t>
+      </w:r>
+      <w:proofErr w:type="spellStart"/>
       <w:r>
         <w:rPr>
           <w:rFonts w:ascii="Times New Roman" w:hAnsi="Times New Roman" w:cs="Times New Roman"/>
@@ -33,9 +54,9 @@
           <w:sz w:val="24"/>
           <w:szCs w:val="24"/>
         </w:rPr>
-        <w:t xml:space="preserve">This manual describes how to navigate and utilize the </w:t>
-      </w:r>
-      <w:proofErr w:type="spellStart"/>
+        <w:t>ChoreScore</w:t>
+      </w:r>
+      <w:proofErr w:type="spellEnd"/>
       <w:r>
         <w:rPr>
           <w:rFonts w:ascii="Times New Roman" w:hAnsi="Times New Roman" w:cs="Times New Roman"/>
@@ -43,35 +64,771 @@
           <w:sz w:val="24"/>
           <w:szCs w:val="24"/>
         </w:rPr>
-        <w:t>ChoreScore</w:t>
-      </w:r>
-      <w:proofErr w:type="spellEnd"/>
-      <w:r>
-        <w:rPr>
-          <w:rFonts w:ascii="Times New Roman" w:hAnsi="Times New Roman" w:cs="Times New Roman"/>
+        <w:t xml:space="preserve"> mobile application.</w:t>
+      </w:r>
+    </w:p>
+    <w:sdt>
+      <w:sdtPr>
+        <w:id w:val="1131303234"/>
+        <w:docPartObj>
+          <w:docPartGallery w:val="Table of Contents"/>
+          <w:docPartUnique/>
+        </w:docPartObj>
+      </w:sdtPr>
+      <w:sdtEndPr>
+        <w:rPr>
+          <w:rFonts w:asciiTheme="minorHAnsi" w:eastAsiaTheme="minorHAnsi" w:hAnsiTheme="minorHAnsi" w:cstheme="minorBidi"/>
+          <w:b w:val="0"/>
+          <w:bCs w:val="0"/>
+          <w:color w:val="auto"/>
+          <w:sz w:val="22"/>
+          <w:szCs w:val="22"/>
+          <w:lang w:val="en-CA"/>
+        </w:rPr>
+      </w:sdtEndPr>
+      <w:sdtContent>
+        <w:p>
+          <w:pPr>
+            <w:pStyle w:val="TOCHeading"/>
+          </w:pPr>
+          <w:r>
+            <w:t>Contents</w:t>
+          </w:r>
+        </w:p>
+        <w:p>
+          <w:pPr>
+            <w:pStyle w:val="TOC1"/>
+            <w:tabs>
+              <w:tab w:val="right" w:leader="dot" w:pos="9350"/>
+            </w:tabs>
+            <w:rPr>
+              <w:rFonts w:eastAsiaTheme="minorEastAsia"/>
+              <w:noProof/>
+              <w:lang w:eastAsia="en-CA"/>
+            </w:rPr>
+          </w:pPr>
+          <w:r>
+            <w:fldChar w:fldCharType="begin"/>
+          </w:r>
+          <w:r>
+            <w:instrText xml:space="preserve"> TOC \o "1-3" \h \z \u </w:instrText>
+          </w:r>
+          <w:r>
+            <w:fldChar w:fldCharType="separate"/>
+          </w:r>
+          <w:hyperlink w:anchor="_Toc437784169" w:history="1">
+            <w:r>
+              <w:rPr>
+                <w:rStyle w:val="Hyperlink"/>
+                <w:noProof/>
+              </w:rPr>
+              <w:t>Introduction</w:t>
+            </w:r>
+            <w:r>
+              <w:rPr>
+                <w:noProof/>
+                <w:webHidden/>
+              </w:rPr>
+              <w:tab/>
+            </w:r>
+            <w:r>
+              <w:rPr>
+                <w:noProof/>
+                <w:webHidden/>
+              </w:rPr>
+              <w:fldChar w:fldCharType="begin"/>
+            </w:r>
+            <w:r>
+              <w:rPr>
+                <w:noProof/>
+                <w:webHidden/>
+              </w:rPr>
+              <w:instrText xml:space="preserve"> PAGEREF _Toc437784169 \h </w:instrText>
+            </w:r>
+            <w:r>
+              <w:rPr>
+                <w:noProof/>
+                <w:webHidden/>
+              </w:rPr>
+            </w:r>
+            <w:r>
+              <w:rPr>
+                <w:noProof/>
+                <w:webHidden/>
+              </w:rPr>
+              <w:fldChar w:fldCharType="separate"/>
+            </w:r>
+            <w:r>
+              <w:rPr>
+                <w:noProof/>
+                <w:webHidden/>
+              </w:rPr>
+              <w:t>2</w:t>
+            </w:r>
+            <w:r>
+              <w:rPr>
+                <w:noProof/>
+                <w:webHidden/>
+              </w:rPr>
+              <w:fldChar w:fldCharType="end"/>
+            </w:r>
+          </w:hyperlink>
+        </w:p>
+        <w:p>
+          <w:pPr>
+            <w:pStyle w:val="TOC1"/>
+            <w:tabs>
+              <w:tab w:val="right" w:leader="dot" w:pos="9350"/>
+            </w:tabs>
+            <w:rPr>
+              <w:rFonts w:eastAsiaTheme="minorEastAsia"/>
+              <w:noProof/>
+              <w:lang w:eastAsia="en-CA"/>
+            </w:rPr>
+          </w:pPr>
+          <w:hyperlink w:anchor="_Toc437784170" w:history="1">
+            <w:r>
+              <w:rPr>
+                <w:rStyle w:val="Hyperlink"/>
+                <w:noProof/>
+              </w:rPr>
+              <w:t>Home Page</w:t>
+            </w:r>
+            <w:r>
+              <w:rPr>
+                <w:noProof/>
+                <w:webHidden/>
+              </w:rPr>
+              <w:tab/>
+            </w:r>
+            <w:r>
+              <w:rPr>
+                <w:noProof/>
+                <w:webHidden/>
+              </w:rPr>
+              <w:fldChar w:fldCharType="begin"/>
+            </w:r>
+            <w:r>
+              <w:rPr>
+                <w:noProof/>
+                <w:webHidden/>
+              </w:rPr>
+              <w:instrText xml:space="preserve"> PAGEREF _Toc437784170 \h </w:instrText>
+            </w:r>
+            <w:r>
+              <w:rPr>
+                <w:noProof/>
+                <w:webHidden/>
+              </w:rPr>
+            </w:r>
+            <w:r>
+              <w:rPr>
+                <w:noProof/>
+                <w:webHidden/>
+              </w:rPr>
+              <w:fldChar w:fldCharType="separate"/>
+            </w:r>
+            <w:r>
+              <w:rPr>
+                <w:noProof/>
+                <w:webHidden/>
+              </w:rPr>
+              <w:t>3</w:t>
+            </w:r>
+            <w:r>
+              <w:rPr>
+                <w:noProof/>
+                <w:webHidden/>
+              </w:rPr>
+              <w:fldChar w:fldCharType="end"/>
+            </w:r>
+          </w:hyperlink>
+        </w:p>
+        <w:p>
+          <w:pPr>
+            <w:pStyle w:val="TOC1"/>
+            <w:tabs>
+              <w:tab w:val="right" w:leader="dot" w:pos="9350"/>
+            </w:tabs>
+            <w:rPr>
+              <w:rFonts w:eastAsiaTheme="minorEastAsia"/>
+              <w:noProof/>
+              <w:lang w:eastAsia="en-CA"/>
+            </w:rPr>
+          </w:pPr>
+          <w:hyperlink w:anchor="_Toc437784171" w:history="1">
+            <w:r>
+              <w:rPr>
+                <w:rStyle w:val="Hyperlink"/>
+                <w:noProof/>
+              </w:rPr>
+              <w:t>Current Groups Page</w:t>
+            </w:r>
+            <w:r>
+              <w:rPr>
+                <w:noProof/>
+                <w:webHidden/>
+              </w:rPr>
+              <w:tab/>
+            </w:r>
+            <w:r>
+              <w:rPr>
+                <w:noProof/>
+                <w:webHidden/>
+              </w:rPr>
+              <w:fldChar w:fldCharType="begin"/>
+            </w:r>
+            <w:r>
+              <w:rPr>
+                <w:noProof/>
+                <w:webHidden/>
+              </w:rPr>
+              <w:instrText xml:space="preserve"> PAGEREF _Toc437784171 \h </w:instrText>
+            </w:r>
+            <w:r>
+              <w:rPr>
+                <w:noProof/>
+                <w:webHidden/>
+              </w:rPr>
+            </w:r>
+            <w:r>
+              <w:rPr>
+                <w:noProof/>
+                <w:webHidden/>
+              </w:rPr>
+              <w:fldChar w:fldCharType="separate"/>
+            </w:r>
+            <w:r>
+              <w:rPr>
+                <w:noProof/>
+                <w:webHidden/>
+              </w:rPr>
+              <w:t>4</w:t>
+            </w:r>
+            <w:r>
+              <w:rPr>
+                <w:noProof/>
+                <w:webHidden/>
+              </w:rPr>
+              <w:fldChar w:fldCharType="end"/>
+            </w:r>
+          </w:hyperlink>
+        </w:p>
+        <w:p>
+          <w:pPr>
+            <w:pStyle w:val="TOC1"/>
+            <w:tabs>
+              <w:tab w:val="right" w:leader="dot" w:pos="9350"/>
+            </w:tabs>
+            <w:rPr>
+              <w:rFonts w:eastAsiaTheme="minorEastAsia"/>
+              <w:noProof/>
+              <w:lang w:eastAsia="en-CA"/>
+            </w:rPr>
+          </w:pPr>
+          <w:hyperlink w:anchor="_Toc437784172" w:history="1">
+            <w:r>
+              <w:rPr>
+                <w:rStyle w:val="Hyperlink"/>
+                <w:noProof/>
+              </w:rPr>
+              <w:t>Create Group Page</w:t>
+            </w:r>
+            <w:r>
+              <w:rPr>
+                <w:noProof/>
+                <w:webHidden/>
+              </w:rPr>
+              <w:tab/>
+            </w:r>
+            <w:r>
+              <w:rPr>
+                <w:noProof/>
+                <w:webHidden/>
+              </w:rPr>
+              <w:fldChar w:fldCharType="begin"/>
+            </w:r>
+            <w:r>
+              <w:rPr>
+                <w:noProof/>
+                <w:webHidden/>
+              </w:rPr>
+              <w:instrText xml:space="preserve"> PAGEREF _Toc437784172 \h </w:instrText>
+            </w:r>
+            <w:r>
+              <w:rPr>
+                <w:noProof/>
+                <w:webHidden/>
+              </w:rPr>
+            </w:r>
+            <w:r>
+              <w:rPr>
+                <w:noProof/>
+                <w:webHidden/>
+              </w:rPr>
+              <w:fldChar w:fldCharType="separate"/>
+            </w:r>
+            <w:r>
+              <w:rPr>
+                <w:noProof/>
+                <w:webHidden/>
+              </w:rPr>
+              <w:t>5</w:t>
+            </w:r>
+            <w:r>
+              <w:rPr>
+                <w:noProof/>
+                <w:webHidden/>
+              </w:rPr>
+              <w:fldChar w:fldCharType="end"/>
+            </w:r>
+          </w:hyperlink>
+        </w:p>
+        <w:p>
+          <w:pPr>
+            <w:pStyle w:val="TOC1"/>
+            <w:tabs>
+              <w:tab w:val="right" w:leader="dot" w:pos="9350"/>
+            </w:tabs>
+            <w:rPr>
+              <w:rFonts w:eastAsiaTheme="minorEastAsia"/>
+              <w:noProof/>
+              <w:lang w:eastAsia="en-CA"/>
+            </w:rPr>
+          </w:pPr>
+          <w:hyperlink w:anchor="_Toc437784173" w:history="1">
+            <w:r>
+              <w:rPr>
+                <w:rStyle w:val="Hyperlink"/>
+                <w:noProof/>
+              </w:rPr>
+              <w:t>Join Group Page</w:t>
+            </w:r>
+            <w:r>
+              <w:rPr>
+                <w:noProof/>
+                <w:webHidden/>
+              </w:rPr>
+              <w:tab/>
+            </w:r>
+            <w:r>
+              <w:rPr>
+                <w:noProof/>
+                <w:webHidden/>
+              </w:rPr>
+              <w:fldChar w:fldCharType="begin"/>
+            </w:r>
+            <w:r>
+              <w:rPr>
+                <w:noProof/>
+                <w:webHidden/>
+              </w:rPr>
+              <w:instrText xml:space="preserve"> PAGEREF _Toc437784173 \h </w:instrText>
+            </w:r>
+            <w:r>
+              <w:rPr>
+                <w:noProof/>
+                <w:webHidden/>
+              </w:rPr>
+            </w:r>
+            <w:r>
+              <w:rPr>
+                <w:noProof/>
+                <w:webHidden/>
+              </w:rPr>
+              <w:fldChar w:fldCharType="separate"/>
+            </w:r>
+            <w:r>
+              <w:rPr>
+                <w:noProof/>
+                <w:webHidden/>
+              </w:rPr>
+              <w:t>6</w:t>
+            </w:r>
+            <w:r>
+              <w:rPr>
+                <w:noProof/>
+                <w:webHidden/>
+              </w:rPr>
+              <w:fldChar w:fldCharType="end"/>
+            </w:r>
+          </w:hyperlink>
+        </w:p>
+        <w:p>
+          <w:pPr>
+            <w:pStyle w:val="TOC1"/>
+            <w:tabs>
+              <w:tab w:val="right" w:leader="dot" w:pos="9350"/>
+            </w:tabs>
+            <w:rPr>
+              <w:rFonts w:eastAsiaTheme="minorEastAsia"/>
+              <w:noProof/>
+              <w:lang w:eastAsia="en-CA"/>
+            </w:rPr>
+          </w:pPr>
+          <w:hyperlink w:anchor="_Toc437784174" w:history="1">
+            <w:r>
+              <w:rPr>
+                <w:rStyle w:val="Hyperlink"/>
+                <w:noProof/>
+              </w:rPr>
+              <w:t>Group Details Page</w:t>
+            </w:r>
+            <w:r>
+              <w:rPr>
+                <w:noProof/>
+                <w:webHidden/>
+              </w:rPr>
+              <w:tab/>
+            </w:r>
+            <w:r>
+              <w:rPr>
+                <w:noProof/>
+                <w:webHidden/>
+              </w:rPr>
+              <w:fldChar w:fldCharType="begin"/>
+            </w:r>
+            <w:r>
+              <w:rPr>
+                <w:noProof/>
+                <w:webHidden/>
+              </w:rPr>
+              <w:instrText xml:space="preserve"> PAGEREF _Toc437784174 \h </w:instrText>
+            </w:r>
+            <w:r>
+              <w:rPr>
+                <w:noProof/>
+                <w:webHidden/>
+              </w:rPr>
+            </w:r>
+            <w:r>
+              <w:rPr>
+                <w:noProof/>
+                <w:webHidden/>
+              </w:rPr>
+              <w:fldChar w:fldCharType="separate"/>
+            </w:r>
+            <w:r>
+              <w:rPr>
+                <w:noProof/>
+                <w:webHidden/>
+              </w:rPr>
+              <w:t>7</w:t>
+            </w:r>
+            <w:r>
+              <w:rPr>
+                <w:noProof/>
+                <w:webHidden/>
+              </w:rPr>
+              <w:fldChar w:fldCharType="end"/>
+            </w:r>
+          </w:hyperlink>
+        </w:p>
+        <w:p>
+          <w:pPr>
+            <w:pStyle w:val="TOC1"/>
+            <w:tabs>
+              <w:tab w:val="right" w:leader="dot" w:pos="9350"/>
+            </w:tabs>
+            <w:rPr>
+              <w:rFonts w:eastAsiaTheme="minorEastAsia"/>
+              <w:noProof/>
+              <w:lang w:eastAsia="en-CA"/>
+            </w:rPr>
+          </w:pPr>
+          <w:hyperlink w:anchor="_Toc437784175" w:history="1">
+            <w:r>
+              <w:rPr>
+                <w:rStyle w:val="Hyperlink"/>
+                <w:noProof/>
+              </w:rPr>
+              <w:t>Point Redemption Page</w:t>
+            </w:r>
+            <w:r>
+              <w:rPr>
+                <w:noProof/>
+                <w:webHidden/>
+              </w:rPr>
+              <w:tab/>
+            </w:r>
+            <w:r>
+              <w:rPr>
+                <w:noProof/>
+                <w:webHidden/>
+              </w:rPr>
+              <w:fldChar w:fldCharType="begin"/>
+            </w:r>
+            <w:r>
+              <w:rPr>
+                <w:noProof/>
+                <w:webHidden/>
+              </w:rPr>
+              <w:instrText xml:space="preserve"> PAGEREF _Toc437784175 \h </w:instrText>
+            </w:r>
+            <w:r>
+              <w:rPr>
+                <w:noProof/>
+                <w:webHidden/>
+              </w:rPr>
+            </w:r>
+            <w:r>
+              <w:rPr>
+                <w:noProof/>
+                <w:webHidden/>
+              </w:rPr>
+              <w:fldChar w:fldCharType="separate"/>
+            </w:r>
+            <w:r>
+              <w:rPr>
+                <w:noProof/>
+                <w:webHidden/>
+              </w:rPr>
+              <w:t>8</w:t>
+            </w:r>
+            <w:r>
+              <w:rPr>
+                <w:noProof/>
+                <w:webHidden/>
+              </w:rPr>
+              <w:fldChar w:fldCharType="end"/>
+            </w:r>
+          </w:hyperlink>
+        </w:p>
+        <w:p>
+          <w:pPr>
+            <w:pStyle w:val="TOC1"/>
+            <w:tabs>
+              <w:tab w:val="right" w:leader="dot" w:pos="9350"/>
+            </w:tabs>
+            <w:rPr>
+              <w:rFonts w:eastAsiaTheme="minorEastAsia"/>
+              <w:noProof/>
+              <w:lang w:eastAsia="en-CA"/>
+            </w:rPr>
+          </w:pPr>
+          <w:hyperlink w:anchor="_Toc437784176" w:history="1">
+            <w:r>
+              <w:rPr>
+                <w:rStyle w:val="Hyperlink"/>
+                <w:noProof/>
+              </w:rPr>
+              <w:t>Pending Chores Page</w:t>
+            </w:r>
+            <w:r>
+              <w:rPr>
+                <w:noProof/>
+                <w:webHidden/>
+              </w:rPr>
+              <w:tab/>
+            </w:r>
+            <w:r>
+              <w:rPr>
+                <w:noProof/>
+                <w:webHidden/>
+              </w:rPr>
+              <w:fldChar w:fldCharType="begin"/>
+            </w:r>
+            <w:r>
+              <w:rPr>
+                <w:noProof/>
+                <w:webHidden/>
+              </w:rPr>
+              <w:instrText xml:space="preserve"> PAGEREF _Toc437784176 \h </w:instrText>
+            </w:r>
+            <w:r>
+              <w:rPr>
+                <w:noProof/>
+                <w:webHidden/>
+              </w:rPr>
+            </w:r>
+            <w:r>
+              <w:rPr>
+                <w:noProof/>
+                <w:webHidden/>
+              </w:rPr>
+              <w:fldChar w:fldCharType="separate"/>
+            </w:r>
+            <w:r>
+              <w:rPr>
+                <w:noProof/>
+                <w:webHidden/>
+              </w:rPr>
+              <w:t>9</w:t>
+            </w:r>
+            <w:r>
+              <w:rPr>
+                <w:noProof/>
+                <w:webHidden/>
+              </w:rPr>
+              <w:fldChar w:fldCharType="end"/>
+            </w:r>
+          </w:hyperlink>
+        </w:p>
+        <w:p>
+          <w:pPr>
+            <w:pStyle w:val="TOC1"/>
+            <w:tabs>
+              <w:tab w:val="right" w:leader="dot" w:pos="9350"/>
+            </w:tabs>
+            <w:rPr>
+              <w:rFonts w:eastAsiaTheme="minorEastAsia"/>
+              <w:noProof/>
+              <w:lang w:eastAsia="en-CA"/>
+            </w:rPr>
+          </w:pPr>
+          <w:hyperlink w:anchor="_Toc437784177" w:history="1">
+            <w:r>
+              <w:rPr>
+                <w:rStyle w:val="Hyperlink"/>
+                <w:noProof/>
+              </w:rPr>
+              <w:t>Add Chore Page</w:t>
+            </w:r>
+            <w:r>
+              <w:rPr>
+                <w:noProof/>
+                <w:webHidden/>
+              </w:rPr>
+              <w:tab/>
+            </w:r>
+            <w:r>
+              <w:rPr>
+                <w:noProof/>
+                <w:webHidden/>
+              </w:rPr>
+              <w:fldChar w:fldCharType="begin"/>
+            </w:r>
+            <w:r>
+              <w:rPr>
+                <w:noProof/>
+                <w:webHidden/>
+              </w:rPr>
+              <w:instrText xml:space="preserve"> PAGEREF _Toc437784177 \h </w:instrText>
+            </w:r>
+            <w:r>
+              <w:rPr>
+                <w:noProof/>
+                <w:webHidden/>
+              </w:rPr>
+            </w:r>
+            <w:r>
+              <w:rPr>
+                <w:noProof/>
+                <w:webHidden/>
+              </w:rPr>
+              <w:fldChar w:fldCharType="separate"/>
+            </w:r>
+            <w:r>
+              <w:rPr>
+                <w:noProof/>
+                <w:webHidden/>
+              </w:rPr>
+              <w:t>10</w:t>
+            </w:r>
+            <w:r>
+              <w:rPr>
+                <w:noProof/>
+                <w:webHidden/>
+              </w:rPr>
+              <w:fldChar w:fldCharType="end"/>
+            </w:r>
+          </w:hyperlink>
+        </w:p>
+        <w:p>
+          <w:pPr>
+            <w:pStyle w:val="TOC1"/>
+            <w:tabs>
+              <w:tab w:val="right" w:leader="dot" w:pos="9350"/>
+            </w:tabs>
+            <w:rPr>
+              <w:rFonts w:eastAsiaTheme="minorEastAsia"/>
+              <w:noProof/>
+              <w:lang w:eastAsia="en-CA"/>
+            </w:rPr>
+          </w:pPr>
+          <w:hyperlink w:anchor="_Toc437784178" w:history="1">
+            <w:r>
+              <w:rPr>
+                <w:rStyle w:val="Hyperlink"/>
+                <w:noProof/>
+              </w:rPr>
+              <w:t>Review Chore Page</w:t>
+            </w:r>
+            <w:r>
+              <w:rPr>
+                <w:noProof/>
+                <w:webHidden/>
+              </w:rPr>
+              <w:tab/>
+            </w:r>
+            <w:r>
+              <w:rPr>
+                <w:noProof/>
+                <w:webHidden/>
+              </w:rPr>
+              <w:fldChar w:fldCharType="begin"/>
+            </w:r>
+            <w:r>
+              <w:rPr>
+                <w:noProof/>
+                <w:webHidden/>
+              </w:rPr>
+              <w:instrText xml:space="preserve"> PAGEREF _Toc437784178 \h </w:instrText>
+            </w:r>
+            <w:r>
+              <w:rPr>
+                <w:noProof/>
+                <w:webHidden/>
+              </w:rPr>
+            </w:r>
+            <w:r>
+              <w:rPr>
+                <w:noProof/>
+                <w:webHidden/>
+              </w:rPr>
+              <w:fldChar w:fldCharType="separate"/>
+            </w:r>
+            <w:r>
+              <w:rPr>
+                <w:noProof/>
+                <w:webHidden/>
+              </w:rPr>
+              <w:t>11</w:t>
+            </w:r>
+            <w:r>
+              <w:rPr>
+                <w:noProof/>
+                <w:webHidden/>
+              </w:rPr>
+              <w:fldChar w:fldCharType="end"/>
+            </w:r>
+          </w:hyperlink>
+        </w:p>
+        <w:p>
+          <w:r>
+            <w:fldChar w:fldCharType="end"/>
+          </w:r>
+        </w:p>
+      </w:sdtContent>
+    </w:sdt>
+    <w:p>
+      <w:pPr>
+        <w:rPr>
+          <w:rFonts w:ascii="Times New Roman" w:eastAsiaTheme="majorEastAsia" w:hAnsi="Times New Roman" w:cs="Times New Roman"/>
           <w:b/>
+          <w:bCs/>
+          <w:color w:val="365F91" w:themeColor="accent1" w:themeShade="BF"/>
           <w:sz w:val="24"/>
           <w:szCs w:val="24"/>
-        </w:rPr>
-        <w:t xml:space="preserve"> mobile application.</w:t>
-      </w:r>
-    </w:p>
-    <w:p>
-      <w:pPr>
-        <w:rPr>
-          <w:rFonts w:ascii="Times New Roman" w:hAnsi="Times New Roman" w:cs="Times New Roman"/>
-          <w:b/>
+          <w:lang w:val="en-US"/>
+        </w:rPr>
+      </w:pPr>
+      <w:r>
+        <w:rPr>
+          <w:rFonts w:ascii="Times New Roman" w:hAnsi="Times New Roman" w:cs="Times New Roman"/>
           <w:sz w:val="24"/>
           <w:szCs w:val="24"/>
         </w:rPr>
-      </w:pPr>
-      <w:r>
-        <w:rPr>
-          <w:rFonts w:ascii="Times New Roman" w:hAnsi="Times New Roman" w:cs="Times New Roman"/>
-          <w:b/>
-          <w:sz w:val="24"/>
-          <w:szCs w:val="24"/>
-        </w:rPr>
         <w:br w:type="page"/>
       </w:r>
     </w:p>
@@ -79,10 +836,14 @@
       <w:pPr>
         <w:pStyle w:val="Heading1"/>
       </w:pPr>
+      <w:bookmarkStart w:id="0" w:name="_Toc437784159"/>
+      <w:bookmarkStart w:id="1" w:name="_Toc437784169"/>
       <w:r>
         <w:lastRenderedPageBreak/>
         <w:t>Introduction</w:t>
       </w:r>
+      <w:bookmarkEnd w:id="0"/>
+      <w:bookmarkEnd w:id="1"/>
     </w:p>
     <w:p/>
     <w:p>
@@ -112,7 +873,7 @@
                     </pic:cNvPicPr>
                   </pic:nvPicPr>
                   <pic:blipFill>
-                    <a:blip r:embed="rId4" cstate="print"/>
+                    <a:blip r:embed="rId5" cstate="print"/>
                     <a:srcRect l="2713" t="10856" r="4354" b="16910"/>
                     <a:stretch>
                       <a:fillRect/>
@@ -291,8 +1052,8 @@
         </w:rPr>
         <w:t>Members can redeem points in increments of 50, and upon redemption the administrator of the group will be sent a notification.  The user would then be awarded</w:t>
       </w:r>
-      <w:bookmarkStart w:id="0" w:name="_GoBack"/>
-      <w:bookmarkEnd w:id="0"/>
+      <w:bookmarkStart w:id="2" w:name="_GoBack"/>
+      <w:bookmarkEnd w:id="2"/>
       <w:r>
         <w:rPr>
           <w:rFonts w:ascii="Times New Roman" w:hAnsi="Times New Roman" w:cs="Times New Roman"/>
@@ -336,22 +1097,16 @@
     </w:p>
     <w:p>
       <w:pPr>
-        <w:spacing w:after="0"/>
-        <w:rPr>
-          <w:rFonts w:ascii="Arial" w:hAnsi="Arial" w:cs="Arial"/>
-          <w:color w:val="000000"/>
-          <w:sz w:val="20"/>
-          <w:szCs w:val="20"/>
-        </w:rPr>
-      </w:pPr>
-    </w:p>
-    <w:p>
-      <w:pPr>
         <w:pStyle w:val="Heading1"/>
       </w:pPr>
-      <w:r>
+      <w:bookmarkStart w:id="3" w:name="_Toc437784160"/>
+      <w:bookmarkStart w:id="4" w:name="_Toc437784170"/>
+      <w:r>
+        <w:lastRenderedPageBreak/>
         <w:t>Home Page</w:t>
       </w:r>
+      <w:bookmarkEnd w:id="3"/>
+      <w:bookmarkEnd w:id="4"/>
     </w:p>
     <w:p>
       <w:pPr>
@@ -583,7 +1338,7 @@
                     </pic:cNvPicPr>
                   </pic:nvPicPr>
                   <pic:blipFill>
-                    <a:blip r:embed="rId5" cstate="print"/>
+                    <a:blip r:embed="rId6" cstate="print"/>
                     <a:srcRect/>
                     <a:stretch>
                       <a:fillRect/>
@@ -725,20 +1480,16 @@
     </w:p>
     <w:p>
       <w:pPr>
-        <w:rPr>
-          <w:rFonts w:ascii="Times New Roman" w:hAnsi="Times New Roman" w:cs="Times New Roman"/>
-          <w:sz w:val="24"/>
-          <w:szCs w:val="24"/>
-        </w:rPr>
-      </w:pPr>
-    </w:p>
-    <w:p>
-      <w:pPr>
         <w:pStyle w:val="Heading1"/>
       </w:pPr>
-      <w:r>
+      <w:bookmarkStart w:id="5" w:name="_Toc437784161"/>
+      <w:bookmarkStart w:id="6" w:name="_Toc437784171"/>
+      <w:r>
+        <w:lastRenderedPageBreak/>
         <w:t>Current Groups Page</w:t>
       </w:r>
+      <w:bookmarkEnd w:id="5"/>
+      <w:bookmarkEnd w:id="6"/>
     </w:p>
     <w:p>
       <w:pPr>
@@ -1054,7 +1805,7 @@
                     </pic:cNvPicPr>
                   </pic:nvPicPr>
                   <pic:blipFill>
-                    <a:blip r:embed="rId6" cstate="print"/>
+                    <a:blip r:embed="rId7" cstate="print"/>
                     <a:srcRect/>
                     <a:stretch>
                       <a:fillRect/>
@@ -1225,10 +1976,14 @@
       <w:pPr>
         <w:pStyle w:val="Heading1"/>
       </w:pPr>
+      <w:bookmarkStart w:id="7" w:name="_Toc437784162"/>
+      <w:bookmarkStart w:id="8" w:name="_Toc437784172"/>
       <w:r>
         <w:lastRenderedPageBreak/>
         <w:t>Create Group Page</w:t>
       </w:r>
+      <w:bookmarkEnd w:id="7"/>
+      <w:bookmarkEnd w:id="8"/>
     </w:p>
     <w:p>
       <w:pPr>
@@ -1452,7 +2207,7 @@
                     </pic:cNvPicPr>
                   </pic:nvPicPr>
                   <pic:blipFill>
-                    <a:blip r:embed="rId7" cstate="print"/>
+                    <a:blip r:embed="rId8" cstate="print"/>
                     <a:srcRect/>
                     <a:stretch>
                       <a:fillRect/>
@@ -1578,10 +2333,14 @@
       <w:pPr>
         <w:pStyle w:val="Heading1"/>
       </w:pPr>
+      <w:bookmarkStart w:id="9" w:name="_Toc437784163"/>
+      <w:bookmarkStart w:id="10" w:name="_Toc437784173"/>
       <w:r>
         <w:lastRenderedPageBreak/>
         <w:t>Join Group Page</w:t>
       </w:r>
+      <w:bookmarkEnd w:id="9"/>
+      <w:bookmarkEnd w:id="10"/>
     </w:p>
     <w:p>
       <w:pPr>
@@ -1807,7 +2566,7 @@
             <o:lock v:ext="edit" aspectratio="t"/>
           </v:shapetype>
           <v:shape id="_x0000_i1025" type="#_x0000_t75" style="width:159.75pt;height:283.5pt">
-            <v:imagedata r:id="rId8" o:title="Screenshot_2015-12-13-12-12-38"/>
+            <v:imagedata r:id="rId9" o:title="Screenshot_2015-12-13-12-12-38"/>
           </v:shape>
         </w:pict>
       </w:r>
@@ -1945,10 +2704,14 @@
       <w:pPr>
         <w:pStyle w:val="Heading1"/>
       </w:pPr>
+      <w:bookmarkStart w:id="11" w:name="_Toc437784164"/>
+      <w:bookmarkStart w:id="12" w:name="_Toc437784174"/>
       <w:r>
         <w:lastRenderedPageBreak/>
         <w:t>Group Details Page</w:t>
       </w:r>
+      <w:bookmarkEnd w:id="11"/>
+      <w:bookmarkEnd w:id="12"/>
     </w:p>
     <w:p>
       <w:r>
@@ -2114,7 +2877,7 @@
                     </pic:cNvPicPr>
                   </pic:nvPicPr>
                   <pic:blipFill>
-                    <a:blip r:embed="rId9" cstate="print"/>
+                    <a:blip r:embed="rId10" cstate="print"/>
                     <a:srcRect l="5177" t="7906" r="5450" b="17198"/>
                     <a:stretch>
                       <a:fillRect/>
@@ -2191,10 +2954,14 @@
       <w:pPr>
         <w:pStyle w:val="Heading1"/>
       </w:pPr>
+      <w:bookmarkStart w:id="13" w:name="_Toc437784165"/>
+      <w:bookmarkStart w:id="14" w:name="_Toc437784175"/>
       <w:r>
         <w:lastRenderedPageBreak/>
         <w:t>Point Redemption Page</w:t>
       </w:r>
+      <w:bookmarkEnd w:id="13"/>
+      <w:bookmarkEnd w:id="14"/>
     </w:p>
     <w:p>
       <w:pPr>
@@ -2464,7 +3231,7 @@
                     </pic:cNvPicPr>
                   </pic:nvPicPr>
                   <pic:blipFill>
-                    <a:blip r:embed="rId10" cstate="print"/>
+                    <a:blip r:embed="rId11" cstate="print"/>
                     <a:srcRect l="3343" t="7692" r="5850" b="17342"/>
                     <a:stretch>
                       <a:fillRect/>
@@ -2605,8 +3372,8 @@
           <w:rFonts w:ascii="Times New Roman" w:hAnsi="Times New Roman" w:cs="Times New Roman"/>
         </w:rPr>
         <w:pict>
-          <v:shape id="_x0000_i1029" type="#_x0000_t75" style="width:357pt;height:24pt">
-            <v:imagedata r:id="rId11" o:title="Screenshot_2015-12-13-13-00-47" cropbottom="63109f" cropright="1348f"/>
+          <v:shape id="_x0000_i1026" type="#_x0000_t75" style="width:357pt;height:24pt">
+            <v:imagedata r:id="rId12" o:title="Screenshot_2015-12-13-13-00-47" cropbottom="63109f" cropright="1348f"/>
           </v:shape>
         </w:pict>
       </w:r>
@@ -2637,10 +3404,14 @@
       <w:pPr>
         <w:pStyle w:val="Heading1"/>
       </w:pPr>
+      <w:bookmarkStart w:id="15" w:name="_Toc437784166"/>
+      <w:bookmarkStart w:id="16" w:name="_Toc437784176"/>
       <w:r>
         <w:lastRenderedPageBreak/>
         <w:t>Pending Chores Page</w:t>
       </w:r>
+      <w:bookmarkEnd w:id="15"/>
+      <w:bookmarkEnd w:id="16"/>
     </w:p>
     <w:p>
       <w:pPr>
@@ -2846,8 +3617,8 @@
           <w:rFonts w:ascii="Times New Roman" w:hAnsi="Times New Roman" w:cs="Times New Roman"/>
         </w:rPr>
         <w:pict>
-          <v:shape id="_x0000_i1026" type="#_x0000_t75" style="width:159.75pt;height:283.5pt">
-            <v:imagedata r:id="rId12" o:title="Screenshot_2015-12-13-13-30-13"/>
+          <v:shape id="_x0000_i1027" type="#_x0000_t75" style="width:159.75pt;height:283.5pt">
+            <v:imagedata r:id="rId13" o:title="Screenshot_2015-12-13-13-30-13"/>
           </v:shape>
         </w:pict>
       </w:r>
@@ -2947,10 +3718,14 @@
       <w:pPr>
         <w:pStyle w:val="Heading1"/>
       </w:pPr>
+      <w:bookmarkStart w:id="17" w:name="_Toc437784167"/>
+      <w:bookmarkStart w:id="18" w:name="_Toc437784177"/>
       <w:r>
         <w:lastRenderedPageBreak/>
         <w:t>Add Chore Page</w:t>
       </w:r>
+      <w:bookmarkEnd w:id="17"/>
+      <w:bookmarkEnd w:id="18"/>
     </w:p>
     <w:p>
       <w:pPr>
@@ -3220,7 +3995,7 @@
                     </pic:cNvPicPr>
                   </pic:nvPicPr>
                   <pic:blipFill>
-                    <a:blip r:embed="rId13" cstate="print"/>
+                    <a:blip r:embed="rId14" cstate="print"/>
                     <a:srcRect/>
                     <a:stretch>
                       <a:fillRect/>
@@ -3387,10 +4162,14 @@
       <w:pPr>
         <w:pStyle w:val="Heading1"/>
       </w:pPr>
+      <w:bookmarkStart w:id="19" w:name="_Toc437784168"/>
+      <w:bookmarkStart w:id="20" w:name="_Toc437784178"/>
       <w:r>
         <w:lastRenderedPageBreak/>
         <w:t>Review Chore Page</w:t>
       </w:r>
+      <w:bookmarkEnd w:id="19"/>
+      <w:bookmarkEnd w:id="20"/>
     </w:p>
     <w:p>
       <w:r>
@@ -3484,8 +4263,8 @@
       </w:r>
       <w:r>
         <w:pict>
-          <v:shape id="_x0000_i1027" type="#_x0000_t75" style="width:159.75pt;height:283.5pt">
-            <v:imagedata r:id="rId14" o:title="Screenshot_2015-12-13-14-06-10"/>
+          <v:shape id="_x0000_i1028" type="#_x0000_t75" style="width:159.75pt;height:283.5pt">
+            <v:imagedata r:id="rId15" o:title="Screenshot_2015-12-13-14-06-10"/>
           </v:shape>
         </w:pict>
       </w:r>
@@ -3511,8 +4290,8 @@
       </w:pPr>
       <w:r>
         <w:pict>
-          <v:shape id="_x0000_i1028" type="#_x0000_t75" style="width:119.25pt;height:120.75pt">
-            <v:imagedata r:id="rId15" o:title="Screenshot_2015-12-13-14-10-37" croptop="18053f" cropbottom="15170f" cropleft="4045f" cropright="4585f"/>
+          <v:shape id="_x0000_i1029" type="#_x0000_t75" style="width:119.25pt;height:120.75pt">
+            <v:imagedata r:id="rId16" o:title="Screenshot_2015-12-13-14-10-37" croptop="18053f" cropbottom="15170f" cropleft="4045f" cropright="4585f"/>
           </v:shape>
         </w:pict>
       </w:r>
@@ -3870,6 +4649,45 @@
       <w:szCs w:val="16"/>
     </w:rPr>
   </w:style>
+  <w:style w:type="paragraph" w:styleId="TOCHeading">
+    <w:name w:val="TOC Heading"/>
+    <w:basedOn w:val="Heading1"/>
+    <w:next w:val="Normal"/>
+    <w:uiPriority w:val="39"/>
+    <w:semiHidden/>
+    <w:unhideWhenUsed/>
+    <w:qFormat/>
+    <w:rsid w:val="00990D5A"/>
+    <w:pPr>
+      <w:outlineLvl w:val="9"/>
+    </w:pPr>
+    <w:rPr>
+      <w:lang w:val="en-US"/>
+    </w:rPr>
+  </w:style>
+  <w:style w:type="paragraph" w:styleId="TOC1">
+    <w:name w:val="toc 1"/>
+    <w:basedOn w:val="Normal"/>
+    <w:next w:val="Normal"/>
+    <w:autoRedefine/>
+    <w:uiPriority w:val="39"/>
+    <w:unhideWhenUsed/>
+    <w:rsid w:val="00990D5A"/>
+    <w:pPr>
+      <w:spacing w:after="100"/>
+    </w:pPr>
+  </w:style>
+  <w:style w:type="character" w:styleId="Hyperlink">
+    <w:name w:val="Hyperlink"/>
+    <w:basedOn w:val="DefaultParagraphFont"/>
+    <w:uiPriority w:val="99"/>
+    <w:unhideWhenUsed/>
+    <w:rsid w:val="00990D5A"/>
+    <w:rPr>
+      <w:color w:val="0000FF" w:themeColor="hyperlink"/>
+      <w:u w:val="single"/>
+    </w:rPr>
+  </w:style>
 </w:styles>
 </file>
 
@@ -4154,4 +4972,16 @@
   <a:objectDefaults/>
   <a:extraClrSchemeLst/>
 </a:theme>
+</file>
+
+<file path=customXml/item1.xml><?xml version="1.0" encoding="utf-8"?>
+<b:Sources xmlns:b="http://schemas.openxmlformats.org/officeDocument/2006/bibliography" xmlns="http://schemas.openxmlformats.org/officeDocument/2006/bibliography" SelectedStyle="\APA.XSL" StyleName="APA Fifth Edition"/>
+</file>
+
+<file path=customXml/itemProps1.xml><?xml version="1.0" encoding="utf-8"?>
+<ds:datastoreItem xmlns:ds="http://schemas.openxmlformats.org/officeDocument/2006/customXml" ds:itemID="{0E2D4322-9989-4B4E-95E3-86E2D44ECE6B}">
+  <ds:schemaRefs>
+    <ds:schemaRef ds:uri="http://schemas.openxmlformats.org/officeDocument/2006/bibliography"/>
+  </ds:schemaRefs>
+</ds:datastoreItem>
 </file>
</xml_diff>